<commit_message>
recursive function calling is working for parser
</commit_message>
<xml_diff>
--- a/extensions/docs/readme.docx
+++ b/extensions/docs/readme.docx
@@ -145,10 +145,16 @@
       <w:proofErr w:type="gramEnd"/>
     </w:p>
     <w:p>
-      <w:bookmarkStart w:id="0" w:name="_GoBack"/>
-      <w:bookmarkEnd w:id="0"/>
-      <w:r>
-        <w:t xml:space="preserve">&lt;parameters&gt; ::= </w:t>
+      <w:r>
+        <w:t>&lt;</w:t>
+      </w:r>
+      <w:proofErr w:type="gramStart"/>
+      <w:r>
+        <w:t>parameters</w:t>
+      </w:r>
+      <w:proofErr w:type="gramEnd"/>
+      <w:r>
+        <w:t xml:space="preserve">&gt; ::= </w:t>
       </w:r>
       <w:r>
         <w:t>&lt;parameter&gt; &lt;</w:t>
@@ -271,7 +277,18 @@
       </w:r>
       <w:proofErr w:type="gramEnd"/>
       <w:r>
-        <w:t>&gt; ::= &lt;assignment&gt;</w:t>
+        <w:t>&gt; ::= &lt;</w:t>
+      </w:r>
+      <w:proofErr w:type="spellStart"/>
+      <w:r>
+        <w:t>assignment</w:t>
+      </w:r>
+      <w:r>
+        <w:t>ORproc</w:t>
+      </w:r>
+      <w:proofErr w:type="spellEnd"/>
+      <w:r>
+        <w:t>&gt;</w:t>
       </w:r>
     </w:p>
     <w:p>
@@ -312,18 +329,29 @@
       <w:r>
         <w:t>&gt;</w:t>
       </w:r>
-    </w:p>
-    <w:p>
-      <w:r>
-        <w:t>&lt;</w:t>
-      </w:r>
-      <w:proofErr w:type="gramStart"/>
-      <w:r>
-        <w:t>assignment</w:t>
-      </w:r>
-      <w:proofErr w:type="gramEnd"/>
-      <w:r>
-        <w:t xml:space="preserve">&gt; ::= </w:t>
+      <w:r>
+        <w:tab/>
+      </w:r>
+    </w:p>
+    <w:p>
+      <w:r>
+        <w:t>&lt;</w:t>
+      </w:r>
+      <w:proofErr w:type="spellStart"/>
+      <w:r>
+        <w:t>assignmentORproc</w:t>
+      </w:r>
+      <w:proofErr w:type="spellEnd"/>
+      <w:proofErr w:type="gramStart"/>
+      <w:r>
+        <w:t>&gt;</w:t>
+      </w:r>
+      <w:r>
+        <w:t xml:space="preserve"> :</w:t>
+      </w:r>
+      <w:proofErr w:type="gramEnd"/>
+      <w:r>
+        <w:t xml:space="preserve">:= </w:t>
       </w:r>
       <w:proofErr w:type="spellStart"/>
       <w:r>
@@ -331,7 +359,62 @@
       </w:r>
       <w:proofErr w:type="spellEnd"/>
       <w:r>
-        <w:t xml:space="preserve"> ASGN &lt;assignment'&gt;</w:t>
+        <w:t xml:space="preserve"> </w:t>
+      </w:r>
+      <w:r>
+        <w:t>&lt;</w:t>
+      </w:r>
+      <w:proofErr w:type="spellStart"/>
+      <w:r>
+        <w:t>assignmentORproc</w:t>
+      </w:r>
+      <w:proofErr w:type="spellEnd"/>
+      <w:r>
+        <w:t>’</w:t>
+      </w:r>
+      <w:r>
+        <w:t>&gt;</w:t>
+      </w:r>
+    </w:p>
+    <w:p>
+      <w:r>
+        <w:t>&lt;</w:t>
+      </w:r>
+      <w:proofErr w:type="spellStart"/>
+      <w:r>
+        <w:t>assignmentORproc</w:t>
+      </w:r>
+      <w:proofErr w:type="spellEnd"/>
+      <w:r>
+        <w:t>’</w:t>
+      </w:r>
+      <w:proofErr w:type="gramStart"/>
+      <w:r>
+        <w:t>&gt; :</w:t>
+      </w:r>
+      <w:proofErr w:type="gramEnd"/>
+      <w:r>
+        <w:t>:=</w:t>
+      </w:r>
+      <w:r>
+        <w:t xml:space="preserve"> </w:t>
+      </w:r>
+      <w:r>
+        <w:t>ASGN &lt;assignment'&gt;</w:t>
+      </w:r>
+      <w:r>
+        <w:t xml:space="preserve"> | </w:t>
+      </w:r>
+      <w:r>
+        <w:t>LP &lt;</w:t>
+      </w:r>
+      <w:proofErr w:type="spellStart"/>
+      <w:r>
+        <w:t>callparams</w:t>
+      </w:r>
+      <w:proofErr w:type="spellEnd"/>
+      <w:r>
+        <w:t>&gt; RP</w:t>
       </w:r>
     </w:p>
     <w:p>
@@ -403,6 +486,7 @@
     </w:p>
     <w:p>
       <w:r>
+        <w:lastRenderedPageBreak/>
         <w:t xml:space="preserve">             | </w:t>
       </w:r>
       <w:proofErr w:type="gramStart"/>
@@ -413,7 +497,6 @@
     </w:p>
     <w:p>
       <w:r>
-        <w:lastRenderedPageBreak/>
         <w:t>&lt;</w:t>
       </w:r>
       <w:proofErr w:type="spellStart"/>
@@ -449,6 +532,118 @@
       <w:r>
         <w:t>&gt; ::= WRITEINT &lt;expression&gt;</w:t>
       </w:r>
+    </w:p>
+    <w:p>
+      <w:bookmarkStart w:id="0" w:name="_GoBack"/>
+      <w:bookmarkEnd w:id="0"/>
+      <w:r>
+        <w:t>&lt;</w:t>
+      </w:r>
+      <w:proofErr w:type="spellStart"/>
+      <w:r>
+        <w:t>callparams</w:t>
+      </w:r>
+      <w:proofErr w:type="spellEnd"/>
+      <w:r>
+        <w:t xml:space="preserve">&gt; </w:t>
+      </w:r>
+      <w:r>
+        <w:t>:</w:t>
+      </w:r>
+      <w:r>
+        <w:t xml:space="preserve">:= </w:t>
+      </w:r>
+      <w:proofErr w:type="spellStart"/>
+      <w:r>
+        <w:t>ident</w:t>
+      </w:r>
+      <w:proofErr w:type="spellEnd"/>
+      <w:r>
+        <w:t xml:space="preserve"> &lt;</w:t>
+      </w:r>
+      <w:proofErr w:type="spellStart"/>
+      <w:r>
+        <w:t>more</w:t>
+      </w:r>
+      <w:r>
+        <w:t>call</w:t>
+      </w:r>
+      <w:r>
+        <w:t>params</w:t>
+      </w:r>
+      <w:proofErr w:type="spellEnd"/>
+      <w:r>
+        <w:t>&gt;</w:t>
+      </w:r>
+    </w:p>
+    <w:p>
+      <w:pPr>
+        <w:ind w:firstLine="720"/>
+      </w:pPr>
+      <w:r>
+        <w:t xml:space="preserve">| </w:t>
+      </w:r>
+      <w:proofErr w:type="gramStart"/>
+      <w:r>
+        <w:t>ε</w:t>
+      </w:r>
+      <w:proofErr w:type="gramEnd"/>
+    </w:p>
+    <w:p>
+      <w:r>
+        <w:t>&lt;</w:t>
+      </w:r>
+      <w:r>
+        <w:t xml:space="preserve"> </w:t>
+      </w:r>
+      <w:proofErr w:type="spellStart"/>
+      <w:proofErr w:type="gramStart"/>
+      <w:r>
+        <w:t>morecallparams</w:t>
+      </w:r>
+      <w:proofErr w:type="spellEnd"/>
+      <w:proofErr w:type="gramEnd"/>
+      <w:r>
+        <w:t xml:space="preserve"> </w:t>
+      </w:r>
+      <w:r>
+        <w:t xml:space="preserve">&gt; ::= COMMA </w:t>
+      </w:r>
+      <w:proofErr w:type="spellStart"/>
+      <w:r>
+        <w:t>ident</w:t>
+      </w:r>
+      <w:proofErr w:type="spellEnd"/>
+      <w:r>
+        <w:t xml:space="preserve"> &lt;</w:t>
+      </w:r>
+      <w:r>
+        <w:t xml:space="preserve"> </w:t>
+      </w:r>
+      <w:proofErr w:type="spellStart"/>
+      <w:r>
+        <w:t>morecallparams</w:t>
+      </w:r>
+      <w:proofErr w:type="spellEnd"/>
+      <w:r>
+        <w:t xml:space="preserve"> </w:t>
+      </w:r>
+      <w:r>
+        <w:t>&gt;</w:t>
+      </w:r>
+    </w:p>
+    <w:p>
+      <w:pPr>
+        <w:ind w:firstLine="720"/>
+      </w:pPr>
+      <w:r>
+        <w:t xml:space="preserve">| </w:t>
+      </w:r>
+      <w:proofErr w:type="gramStart"/>
+      <w:r>
+        <w:t>ε</w:t>
+      </w:r>
+      <w:proofErr w:type="gramEnd"/>
     </w:p>
     <w:p>
       <w:r>

</xml_diff>